<commit_message>
Added Commands and pages
</commit_message>
<xml_diff>
--- a/Страницы.docx
+++ b/Страницы.docx
@@ -19,17 +19,40 @@
     </w:p>
     <w:p>
       <w:r>
-        <w:t>3. Страница корзины</w:t>
-      </w:r>
-    </w:p>
-    <w:p>
-      <w:r>
-        <w:t>4. Страница личных данных</w:t>
-      </w:r>
-    </w:p>
-    <w:p>
-      <w:r>
-        <w:t>5. Страница ошибки</w:t>
+        <w:t>3</w:t>
+      </w:r>
+      <w:r>
+        <w:t xml:space="preserve">. Страница </w:t>
+      </w:r>
+      <w:r>
+        <w:t>добавления нового пользователя</w:t>
+      </w:r>
+    </w:p>
+    <w:p>
+      <w:r>
+        <w:t>4</w:t>
+      </w:r>
+      <w:r>
+        <w:t>. Страница корзины</w:t>
+      </w:r>
+    </w:p>
+    <w:p>
+      <w:r>
+        <w:t>5</w:t>
+      </w:r>
+      <w:r>
+        <w:t xml:space="preserve">. Страница </w:t>
+      </w:r>
+      <w:r>
+        <w:t>профиля</w:t>
+      </w:r>
+    </w:p>
+    <w:p>
+      <w:r>
+        <w:t>6</w:t>
+      </w:r>
+      <w:r>
+        <w:t>. Страница ошибки</w:t>
       </w:r>
     </w:p>
     <w:p/>
@@ -45,7 +68,7 @@
     </w:p>
     <w:p>
       <w:r>
-        <w:t>6</w:t>
+        <w:t>7</w:t>
       </w:r>
       <w:r>
         <w:t>. Станица перечня инвойсов</w:t>
@@ -53,7 +76,7 @@
     </w:p>
     <w:p>
       <w:r>
-        <w:t>7</w:t>
+        <w:t>8</w:t>
       </w:r>
       <w:r>
         <w:t>. Станица деталей инвойса</w:t>
@@ -61,7 +84,10 @@
     </w:p>
     <w:p>
       <w:r>
-        <w:t>8. Станица редактирования инвойса</w:t>
+        <w:t>9</w:t>
+      </w:r>
+      <w:r>
+        <w:t>. Станица редактирования инвойса</w:t>
       </w:r>
     </w:p>
     <w:p/>
@@ -77,7 +103,7 @@
     </w:p>
     <w:p>
       <w:r>
-        <w:t>9</w:t>
+        <w:t>10</w:t>
       </w:r>
       <w:r>
         <w:t>. Станица перечня оплат</w:t>
@@ -85,37 +111,37 @@
     </w:p>
     <w:p>
       <w:r>
-        <w:t>10</w:t>
+        <w:t>11</w:t>
       </w:r>
       <w:r>
         <w:t>. Страница деталей оплаты</w:t>
+      </w:r>
+    </w:p>
+    <w:p/>
+    <w:p>
+      <w:r>
+        <w:t>Товаровед</w:t>
+      </w:r>
+    </w:p>
+    <w:p>
+      <w:r>
+        <w:t>Все страницы пользователя</w:t>
+      </w:r>
+    </w:p>
+    <w:p>
+      <w:r>
+        <w:t>12</w:t>
+      </w:r>
+      <w:r>
+        <w:t>. Станица добавления товара</w:t>
+      </w:r>
+    </w:p>
+    <w:p>
+      <w:r>
+        <w:t>13</w:t>
       </w:r>
       <w:bookmarkStart w:id="0" w:name="_GoBack"/>
       <w:bookmarkEnd w:id="0"/>
-    </w:p>
-    <w:p/>
-    <w:p>
-      <w:r>
-        <w:t>Товаровед</w:t>
-      </w:r>
-    </w:p>
-    <w:p>
-      <w:r>
-        <w:t>Все страницы пользователя</w:t>
-      </w:r>
-    </w:p>
-    <w:p>
-      <w:r>
-        <w:t>11</w:t>
-      </w:r>
-      <w:r>
-        <w:t>. Станица добавления товара</w:t>
-      </w:r>
-    </w:p>
-    <w:p>
-      <w:r>
-        <w:t>12</w:t>
-      </w:r>
       <w:r>
         <w:t>. Станица редактирования товара</w:t>
       </w:r>

</xml_diff>